<commit_message>
problemas para baixar o docx, consertar
</commit_message>
<xml_diff>
--- a/src/main/resources/templateDocx4J.docx
+++ b/src/main/resources/templateDocx4J.docx
@@ -9,206 +9,149 @@
           <w:color w:val="FF0000"/>
           <w:sz w:val="30"/>
           <w:szCs w:val="30"/>
+        </w:rPr>
+      </w:pPr>
+      <w:r>
+        <w:rPr>
+          <w:rFonts w:ascii="Arial" w:hAnsi="Arial" w:cs="Arial"/>
+          <w:color w:val="FF0000"/>
+          <w:sz w:val="30"/>
+          <w:szCs w:val="30"/>
+        </w:rPr>
+        <w:t>Nome</w:t>
+      </w:r>
+      <w:r>
+        <w:rPr>
+          <w:rFonts w:ascii="Arial" w:hAnsi="Arial" w:cs="Arial"/>
+          <w:color w:val="FF0000"/>
+          <w:sz w:val="30"/>
+          <w:szCs w:val="30"/>
+        </w:rPr>
+        <w:t xml:space="preserve"> </w:t>
+      </w:r>
+      <w:r>
+        <w:rPr>
+          <w:rFonts w:ascii="Arial" w:hAnsi="Arial" w:cs="Arial"/>
+          <w:color w:val="FF0000"/>
+          <w:sz w:val="30"/>
+          <w:szCs w:val="30"/>
+        </w:rPr>
+        <w:t>=</w:t>
+      </w:r>
+      <w:r>
+        <w:rPr>
+          <w:rFonts w:ascii="Arial" w:hAnsi="Arial" w:cs="Arial"/>
+          <w:color w:val="FF0000"/>
+          <w:sz w:val="30"/>
+          <w:szCs w:val="30"/>
+        </w:rPr>
+        <w:t xml:space="preserve"> </w:t>
+      </w:r>
+      <w:r>
+        <w:rPr>
+          <w:rFonts w:ascii="Arial" w:hAnsi="Arial" w:cs="Arial"/>
+          <w:color w:val="FF0000"/>
+          <w:sz w:val="30"/>
+          <w:szCs w:val="30"/>
+        </w:rPr>
+        <w:t>${nome}</w:t>
+      </w:r>
+    </w:p>
+    <w:p>
+      <w:pPr>
+        <w:rPr>
+          <w:rFonts w:ascii="Arial" w:hAnsi="Arial" w:cs="Arial"/>
+          <w:color w:val="FF0000"/>
+          <w:sz w:val="30"/>
+          <w:szCs w:val="30"/>
+        </w:rPr>
+      </w:pPr>
+      <w:r>
+        <w:rPr>
+          <w:rFonts w:ascii="Arial" w:hAnsi="Arial" w:cs="Arial"/>
+          <w:color w:val="FF0000"/>
+          <w:sz w:val="30"/>
+          <w:szCs w:val="30"/>
+        </w:rPr>
+        <w:t>Sobrenome = ${sobrenome}</w:t>
+      </w:r>
+    </w:p>
+    <w:p>
+      <w:pPr>
+        <w:rPr>
+          <w:rFonts w:ascii="Arial" w:hAnsi="Arial" w:cs="Arial"/>
+          <w:color w:val="FF0000"/>
+          <w:sz w:val="30"/>
+          <w:szCs w:val="30"/>
+        </w:rPr>
+      </w:pPr>
+      <w:r>
+        <w:rPr>
+          <w:rFonts w:ascii="Arial" w:hAnsi="Arial" w:cs="Arial"/>
+          <w:color w:val="FF0000"/>
+          <w:sz w:val="30"/>
+          <w:szCs w:val="30"/>
+        </w:rPr>
+        <w:t>CPF = ${</w:t>
+      </w:r>
+      <w:proofErr w:type="spellStart"/>
+      <w:r>
+        <w:rPr>
+          <w:rFonts w:ascii="Arial" w:hAnsi="Arial" w:cs="Arial"/>
+          <w:color w:val="FF0000"/>
+          <w:sz w:val="30"/>
+          <w:szCs w:val="30"/>
+        </w:rPr>
+        <w:t>cpf</w:t>
+      </w:r>
+      <w:proofErr w:type="spellEnd"/>
+      <w:r>
+        <w:rPr>
+          <w:rFonts w:ascii="Arial" w:hAnsi="Arial" w:cs="Arial"/>
+          <w:color w:val="FF0000"/>
+          <w:sz w:val="30"/>
+          <w:szCs w:val="30"/>
+        </w:rPr>
+        <w:t>}</w:t>
+      </w:r>
+    </w:p>
+    <w:p>
+      <w:pPr>
+        <w:rPr>
+          <w:rFonts w:ascii="Arial" w:hAnsi="Arial" w:cs="Arial"/>
+          <w:color w:val="FF0000"/>
+          <w:sz w:val="30"/>
+          <w:szCs w:val="30"/>
+        </w:rPr>
+      </w:pPr>
+      <w:r>
+        <w:rPr>
+          <w:rFonts w:ascii="Arial" w:hAnsi="Arial" w:cs="Arial"/>
+          <w:color w:val="FF0000"/>
+          <w:sz w:val="30"/>
+          <w:szCs w:val="30"/>
+        </w:rPr>
+        <w:t>Idade = ${idade}</w:t>
+      </w:r>
+    </w:p>
+    <w:p>
+      <w:pPr>
+        <w:rPr>
+          <w:rFonts w:ascii="Arial" w:hAnsi="Arial" w:cs="Arial"/>
+          <w:color w:val="FF0000"/>
+          <w:sz w:val="30"/>
+          <w:szCs w:val="30"/>
           <w:u w:val="single"/>
         </w:rPr>
       </w:pPr>
-      <w:proofErr w:type="spellStart"/>
-      <w:r>
-        <w:rPr>
-          <w:rFonts w:ascii="Arial" w:hAnsi="Arial" w:cs="Arial"/>
-          <w:color w:val="FF0000"/>
-          <w:sz w:val="30"/>
-          <w:szCs w:val="30"/>
-        </w:rPr>
-        <w:t>My</w:t>
-      </w:r>
-      <w:proofErr w:type="spellEnd"/>
-      <w:r>
-        <w:rPr>
-          <w:rFonts w:ascii="Arial" w:hAnsi="Arial" w:cs="Arial"/>
-          <w:color w:val="FF0000"/>
-          <w:sz w:val="30"/>
-          <w:szCs w:val="30"/>
-        </w:rPr>
-        <w:t xml:space="preserve"> </w:t>
-      </w:r>
-      <w:proofErr w:type="spellStart"/>
-      <w:r>
-        <w:rPr>
-          <w:rFonts w:ascii="Arial" w:hAnsi="Arial" w:cs="Arial"/>
-          <w:color w:val="FF0000"/>
-          <w:sz w:val="30"/>
-          <w:szCs w:val="30"/>
-        </w:rPr>
-        <w:t>name</w:t>
-      </w:r>
-      <w:proofErr w:type="spellEnd"/>
-      <w:r>
-        <w:rPr>
-          <w:rFonts w:ascii="Arial" w:hAnsi="Arial" w:cs="Arial"/>
-          <w:color w:val="FF0000"/>
-          <w:sz w:val="30"/>
-          <w:szCs w:val="30"/>
-        </w:rPr>
-        <w:t xml:space="preserve"> </w:t>
-      </w:r>
-      <w:proofErr w:type="spellStart"/>
-      <w:r>
-        <w:rPr>
-          <w:rFonts w:ascii="Arial" w:hAnsi="Arial" w:cs="Arial"/>
-          <w:color w:val="FF0000"/>
-          <w:sz w:val="30"/>
-          <w:szCs w:val="30"/>
-        </w:rPr>
-        <w:t>is</w:t>
-      </w:r>
-      <w:proofErr w:type="spellEnd"/>
-      <w:r>
-        <w:rPr>
-          <w:rFonts w:ascii="Arial" w:hAnsi="Arial" w:cs="Arial"/>
-          <w:color w:val="FF0000"/>
-          <w:sz w:val="30"/>
-          <w:szCs w:val="30"/>
-        </w:rPr>
-        <w:t xml:space="preserve"> </w:t>
-      </w:r>
-      <w:r>
-        <w:rPr>
-          <w:rFonts w:ascii="Arial" w:hAnsi="Arial" w:cs="Arial"/>
-          <w:color w:val="FF0000"/>
-          <w:sz w:val="30"/>
-          <w:szCs w:val="30"/>
-        </w:rPr>
-        <w:t>${nome}</w:t>
-      </w:r>
-      <w:r>
-        <w:rPr>
-          <w:rFonts w:ascii="Arial" w:hAnsi="Arial" w:cs="Arial"/>
-          <w:color w:val="FF0000"/>
-          <w:sz w:val="30"/>
-          <w:szCs w:val="30"/>
-        </w:rPr>
-        <w:t xml:space="preserve"> </w:t>
-      </w:r>
-      <w:proofErr w:type="spellStart"/>
-      <w:r>
-        <w:rPr>
-          <w:rFonts w:ascii="Arial" w:hAnsi="Arial" w:cs="Arial"/>
-          <w:color w:val="FF0000"/>
-          <w:sz w:val="30"/>
-          <w:szCs w:val="30"/>
-        </w:rPr>
-        <w:t>and</w:t>
-      </w:r>
-      <w:proofErr w:type="spellEnd"/>
-      <w:r>
-        <w:rPr>
-          <w:rFonts w:ascii="Arial" w:hAnsi="Arial" w:cs="Arial"/>
-          <w:color w:val="FF0000"/>
-          <w:sz w:val="30"/>
-          <w:szCs w:val="30"/>
-        </w:rPr>
-        <w:t xml:space="preserve"> </w:t>
-      </w:r>
-      <w:proofErr w:type="spellStart"/>
-      <w:r>
-        <w:rPr>
-          <w:rFonts w:ascii="Arial" w:hAnsi="Arial" w:cs="Arial"/>
-          <w:color w:val="FF0000"/>
-          <w:sz w:val="30"/>
-          <w:szCs w:val="30"/>
-        </w:rPr>
-        <w:t>I’m</w:t>
-      </w:r>
-      <w:proofErr w:type="spellEnd"/>
-      <w:r>
-        <w:rPr>
-          <w:rFonts w:ascii="Arial" w:hAnsi="Arial" w:cs="Arial"/>
-          <w:color w:val="FF0000"/>
-          <w:sz w:val="30"/>
-          <w:szCs w:val="30"/>
-        </w:rPr>
-        <w:t xml:space="preserve"> </w:t>
-      </w:r>
-      <w:proofErr w:type="spellStart"/>
-      <w:r>
-        <w:rPr>
-          <w:rFonts w:ascii="Arial" w:hAnsi="Arial" w:cs="Arial"/>
-          <w:color w:val="FF0000"/>
-          <w:sz w:val="30"/>
-          <w:szCs w:val="30"/>
-        </w:rPr>
-        <w:t>the</w:t>
-      </w:r>
-      <w:proofErr w:type="spellEnd"/>
-      <w:r>
-        <w:rPr>
-          <w:rFonts w:ascii="Arial" w:hAnsi="Arial" w:cs="Arial"/>
-          <w:color w:val="FF0000"/>
-          <w:sz w:val="30"/>
-          <w:szCs w:val="30"/>
-        </w:rPr>
-        <w:t xml:space="preserve"> ${</w:t>
-      </w:r>
-      <w:proofErr w:type="spellStart"/>
-      <w:r>
-        <w:rPr>
-          <w:rFonts w:ascii="Arial" w:hAnsi="Arial" w:cs="Arial"/>
-          <w:color w:val="FF0000"/>
-          <w:sz w:val="30"/>
-          <w:szCs w:val="30"/>
-        </w:rPr>
-        <w:t>quality</w:t>
-      </w:r>
-      <w:proofErr w:type="spellEnd"/>
-      <w:r>
-        <w:rPr>
-          <w:rFonts w:ascii="Arial" w:hAnsi="Arial" w:cs="Arial"/>
-          <w:color w:val="FF0000"/>
-          <w:sz w:val="30"/>
-          <w:szCs w:val="30"/>
-        </w:rPr>
-        <w:t xml:space="preserve">} </w:t>
-      </w:r>
-      <w:proofErr w:type="spellStart"/>
-      <w:r>
-        <w:rPr>
-          <w:rFonts w:ascii="Arial" w:hAnsi="Arial" w:cs="Arial"/>
-          <w:color w:val="FF0000"/>
-          <w:sz w:val="30"/>
-          <w:szCs w:val="30"/>
-        </w:rPr>
-        <w:t>man</w:t>
-      </w:r>
-      <w:proofErr w:type="spellEnd"/>
-      <w:r>
-        <w:rPr>
-          <w:rFonts w:ascii="Arial" w:hAnsi="Arial" w:cs="Arial"/>
-          <w:color w:val="FF0000"/>
-          <w:sz w:val="30"/>
-          <w:szCs w:val="30"/>
-        </w:rPr>
-        <w:t xml:space="preserve"> </w:t>
-      </w:r>
-      <w:proofErr w:type="spellStart"/>
-      <w:r>
-        <w:rPr>
-          <w:rFonts w:ascii="Arial" w:hAnsi="Arial" w:cs="Arial"/>
-          <w:color w:val="FF0000"/>
-          <w:sz w:val="30"/>
-          <w:szCs w:val="30"/>
-        </w:rPr>
-        <w:t>alive</w:t>
-      </w:r>
-      <w:proofErr w:type="spellEnd"/>
-      <w:r>
-        <w:rPr>
-          <w:rFonts w:ascii="Arial" w:hAnsi="Arial" w:cs="Arial"/>
-          <w:color w:val="FF0000"/>
-          <w:sz w:val="30"/>
-          <w:szCs w:val="30"/>
-        </w:rPr>
-        <w:t>.</w:t>
+      <w:r>
+        <w:rPr>
+          <w:rFonts w:ascii="Arial" w:hAnsi="Arial" w:cs="Arial"/>
+          <w:color w:val="FF0000"/>
+          <w:sz w:val="30"/>
+          <w:szCs w:val="30"/>
+        </w:rPr>
+        <w:t>Nascimento = ${nascimento}</w:t>
       </w:r>
     </w:p>
     <w:sectPr>

</xml_diff>